<commit_message>
modifi user acceptance tests
</commit_message>
<xml_diff>
--- a/User Acceptance Tests/User-Acceptance-Test-Plan.docx
+++ b/User Acceptance Tests/User-Acceptance-Test-Plan.docx
@@ -3477,7 +3477,7 @@
                 <w:iCs/>
                 <w:color w:val="000000"/>
               </w:rPr>
-              <w:t>90</w:t>
+              <w:t>42</w:t>
             </w:r>
             <w:r>
               <w:rPr>
@@ -3602,25 +3602,7 @@
                 <w:iCs/>
                 <w:color w:val="000000"/>
               </w:rPr>
-              <w:t>the number</w:t>
-            </w:r>
-            <w:r>
-              <w:rPr>
-                <w:rFonts w:ascii="Arial" w:hAnsi="Arial" w:cs="Times New Roman"/>
-                <w:i/>
-                <w:iCs/>
-                <w:color w:val="000000"/>
-              </w:rPr>
-              <w:t xml:space="preserve"> of vaccinated</w:t>
-            </w:r>
-            <w:r>
-              <w:rPr>
-                <w:rFonts w:ascii="Arial" w:hAnsi="Arial" w:cs="Times New Roman"/>
-                <w:i/>
-                <w:iCs/>
-                <w:color w:val="000000"/>
-              </w:rPr>
-              <w:t xml:space="preserve"> </w:t>
+              <w:t xml:space="preserve">the number of vaccinated </w:t>
             </w:r>
             <w:r>
               <w:rPr>
@@ -5183,7 +5165,7 @@
                       </a:ln>
                       <a:extLst>
                         <a:ext uri="{909E8E84-426E-40dd-AFC4-6F175D3DCCD1}">
-                          <a14:hiddenFill xmlns="" xmlns:mo="http://schemas.microsoft.com/office/mac/office/2008/main" xmlns:mv="urn:schemas-microsoft-com:mac:vml" xmlns:o="urn:schemas-microsoft-com:office:office" xmlns:v="urn:schemas-microsoft-com:vml" xmlns:w10="urn:schemas-microsoft-com:office:word" xmlns:w="http://schemas.openxmlformats.org/wordprocessingml/2006/main" xmlns:a14="http://schemas.microsoft.com/office/drawing/2010/main">
+                          <a14:hiddenFill xmlns:a14="http://schemas.microsoft.com/office/drawing/2010/main" xmlns:w="http://schemas.openxmlformats.org/wordprocessingml/2006/main" xmlns:w10="urn:schemas-microsoft-com:office:word" xmlns:v="urn:schemas-microsoft-com:vml" xmlns:o="urn:schemas-microsoft-com:office:office" xmlns:mv="urn:schemas-microsoft-com:mac:vml" xmlns:mo="http://schemas.microsoft.com/office/mac/office/2008/main" xmlns="">
                             <a:solidFill>
                               <a:srgbClr val="F2F2F2"/>
                             </a:solidFill>
@@ -7916,14 +7898,12 @@
   </w:num>
   <w:num w:numId="21">
     <w:abstractNumId w:val="2"/>
-    <w:lvlOverride w:ilvl="0"/>
   </w:num>
   <w:num w:numId="22">
     <w:abstractNumId w:val="16"/>
   </w:num>
   <w:num w:numId="23">
     <w:abstractNumId w:val="16"/>
-    <w:lvlOverride w:ilvl="0"/>
   </w:num>
 </w:numbering>
 </file>
@@ -8051,6 +8031,7 @@
     <w:lsdException w:name="HTML Sample" w:semiHidden="1" w:unhideWhenUsed="1"/>
     <w:lsdException w:name="HTML Typewriter" w:semiHidden="1" w:unhideWhenUsed="1"/>
     <w:lsdException w:name="HTML Variable" w:semiHidden="1" w:unhideWhenUsed="1"/>
+    <w:lsdException w:name="Normal Table" w:semiHidden="1" w:unhideWhenUsed="1"/>
     <w:lsdException w:name="annotation subject" w:semiHidden="1" w:unhideWhenUsed="1"/>
     <w:lsdException w:name="No List" w:semiHidden="1" w:unhideWhenUsed="1"/>
     <w:lsdException w:name="Outline List 1" w:semiHidden="1" w:unhideWhenUsed="1"/>
@@ -8093,8 +8074,11 @@
     <w:lsdException w:name="Table Contemporary" w:semiHidden="1" w:unhideWhenUsed="1"/>
     <w:lsdException w:name="Table Elegant" w:semiHidden="1" w:unhideWhenUsed="1"/>
     <w:lsdException w:name="Table Professional" w:semiHidden="1" w:unhideWhenUsed="1"/>
+    <w:lsdException w:name="Table Subtle 1" w:semiHidden="1" w:unhideWhenUsed="1"/>
     <w:lsdException w:name="Table Subtle 2" w:semiHidden="1" w:unhideWhenUsed="1"/>
     <w:lsdException w:name="Table Web 1" w:semiHidden="1" w:unhideWhenUsed="1"/>
+    <w:lsdException w:name="Table Web 2" w:semiHidden="1" w:unhideWhenUsed="1"/>
+    <w:lsdException w:name="Table Web 3" w:semiHidden="1" w:unhideWhenUsed="1"/>
     <w:lsdException w:name="Balloon Text" w:semiHidden="1" w:unhideWhenUsed="1"/>
     <w:lsdException w:name="Table Grid" w:uiPriority="59"/>
     <w:lsdException w:name="Table Theme" w:semiHidden="1" w:unhideWhenUsed="1"/>

</xml_diff>